<commit_message>
updated notes added pic
</commit_message>
<xml_diff>
--- a/documents/WLT info.docx
+++ b/documents/WLT info.docx
@@ -94,12 +94,12 @@
         <w:tab/>
       </w:r>
       <w:r>
-        <w:t xml:space="preserve">Most people are have had tea before, and when we think of tea, we most commonly think of tea bags you buy at the supermarket. Though supermarket tea has increased in quality and variety in the last few years, there is still an entire world of tea that most people haven’t explored. Isabelle would like to expand your tea horizons by introducing you to some beautiful teas, while sharing her vast knowledge. </w:t>
+        <w:t xml:space="preserve">Most people </w:t>
       </w:r>
       <w:bookmarkStart w:id="0" w:name="_GoBack"/>
       <w:bookmarkEnd w:id="0"/>
       <w:r>
-        <w:t xml:space="preserve"> </w:t>
+        <w:t xml:space="preserve">have had tea before, and when we think of tea, we most commonly think of tea bags you buy at the supermarket. Though supermarket tea has increased in quality and variety in the last few years, there is still an entire world of tea that most people haven’t explored. Isabelle would like to expand your tea horizons by introducing you to some beautiful teas, while sharing her vast knowledge.  </w:t>
       </w:r>
     </w:p>
     <w:p>

</xml_diff>